<commit_message>
dokumentum frissítés 6(végső victory royale)
</commit_message>
<xml_diff>
--- a/Okos_keszulekek_veszelyei22.docx
+++ b/Okos_keszulekek_veszelyei22.docx
@@ -1268,6 +1268,14 @@
     </w:p>
     <w:p>
       <w:pPr>
+        <w:rPr>
+          <w:sz w:val="26"/>
+          <w:szCs w:val="26"/>
+        </w:rPr>
+      </w:pPr>
+    </w:p>
+    <w:p>
+      <w:pPr>
         <w:pStyle w:val="Cmsor1"/>
         <w:numPr>
           <w:ilvl w:val="0"/>
@@ -1994,12 +2002,6 @@
           <w:szCs w:val="26"/>
         </w:rPr>
         <w:t xml:space="preserve"> akik veszélyesek lehetnek a gyermek számára.</w:t>
-      </w:r>
-    </w:p>
-    <w:p>
-      <w:r>
-        <w:lastRenderedPageBreak/>
-        <w:br w:type="page"/>
       </w:r>
     </w:p>
     <w:p>

</xml_diff>